<commit_message>
Update Sprint Planning Review.docx
</commit_message>
<xml_diff>
--- a/Documentação/Sprint 2/Sprint Planning Review.docx
+++ b/Documentação/Sprint 2/Sprint Planning Review.docx
@@ -796,6 +796,7 @@
                 <w:szCs w:val="18"/>
               </w:rPr>
             </w:pPr>
+            <w:bookmarkStart w:id="2" w:name="_GoBack"/>
             <w:r>
               <w:rPr>
                 <w:rFonts w:ascii="Rambla" w:eastAsia="Rambla" w:hAnsi="Rambla" w:cs="Rambla"/>
@@ -821,6 +822,14 @@
                 <w:szCs w:val="18"/>
               </w:rPr>
               <w:t xml:space="preserve">As opiniões em relação ao final deste sprint tornaram-se um pouco divididas. Por um lado os objectivos implementados foram feitos com grande rigor e com a visão de expansibilidade em mente, por outro, outros ficaram um pouco àquem do que seria a nossa expectativa. A estrutura sólida préviamente realizada revelou-se uma mais valia. No entanto, tivemos alguns contra-tempos, nomeadamente os outros projectos a decorrer em paralelo e a prescrição da assinatura do Azure, o que nos obrigou a restruturar parte do projecto. </w:t>
+            </w:r>
+            <w:r>
+              <w:rPr>
+                <w:rFonts w:ascii="Rambla" w:eastAsia="Rambla" w:hAnsi="Rambla" w:cs="Rambla"/>
+                <w:sz w:val="18"/>
+                <w:szCs w:val="18"/>
+              </w:rPr>
+              <w:t>No final, devido à integração deste módulo com o anterior, a equipa acabou por revelar um atraso na entrega final, este visível no burndown chart.</w:t>
             </w:r>
           </w:p>
           <w:p>
@@ -858,6 +867,7 @@
           </w:p>
         </w:tc>
       </w:tr>
+      <w:bookmarkEnd w:id="2"/>
       <w:tr>
         <w:trPr>
           <w:trHeight w:val="340"/>
@@ -2142,7 +2152,7 @@
                       <w:sz w:val="18"/>
                       <w:szCs w:val="18"/>
                     </w:rPr>
-                    <w:t>Sim</w:t>
+                    <w:t>Não</w:t>
                   </w:r>
                 </w:p>
               </w:tc>
@@ -2580,7 +2590,7 @@
                       <w:sz w:val="18"/>
                       <w:szCs w:val="18"/>
                     </w:rPr>
-                    <w:t>Sim</w:t>
+                    <w:t>Não</w:t>
                   </w:r>
                 </w:p>
               </w:tc>
@@ -3096,8 +3106,6 @@
               </w:rPr>
               <w:t>9 de Janeiro de 2018</w:t>
             </w:r>
-            <w:bookmarkStart w:id="2" w:name="_GoBack"/>
-            <w:bookmarkEnd w:id="2"/>
           </w:p>
         </w:tc>
       </w:tr>

</xml_diff>